<commit_message>
updated draft outline with figures
</commit_message>
<xml_diff>
--- a/Drafts/outline_oct30.docx
+++ b/Drafts/outline_oct30.docx
@@ -4,7 +4,19 @@
   <w:body>
     <w:p>
       <w:r>
-        <w:t>Working title: Body size patterns in individual predator-prey interactions from DNA metabarcoding</w:t>
+        <w:t xml:space="preserve">Working title: </w:t>
+      </w:r>
+      <w:r>
+        <w:t>Inter- and intraspecific b</w:t>
+      </w:r>
+      <w:r>
+        <w:t xml:space="preserve">ody size patterns </w:t>
+      </w:r>
+      <w:r>
+        <w:t xml:space="preserve">in </w:t>
+      </w:r>
+      <w:r>
+        <w:t>individual predator-prey interactions from DNA metabarcoding</w:t>
       </w:r>
     </w:p>
     <w:p/>

</xml_diff>

<commit_message>
updated outline with most current analyses
</commit_message>
<xml_diff>
--- a/Drafts/outline_oct30.docx
+++ b/Drafts/outline_oct30.docx
@@ -136,23 +136,47 @@
         </w:numPr>
       </w:pPr>
       <w:r>
-        <w:t xml:space="preserve">Figures: size distributions of predators and prey </w:t>
-      </w:r>
+        <w:t xml:space="preserve">Figures: </w:t>
+      </w:r>
+    </w:p>
+    <w:p>
+      <w:pPr>
+        <w:pStyle w:val="ListParagraph"/>
+        <w:numPr>
+          <w:ilvl w:val="1"/>
+          <w:numId w:val="2"/>
+        </w:numPr>
+      </w:pPr>
       <w:proofErr w:type="spellStart"/>
       <w:r>
-        <w:t>alogn</w:t>
+        <w:t>Ggeffects</w:t>
       </w:r>
       <w:proofErr w:type="spellEnd"/>
       <w:r>
-        <w:t xml:space="preserve"> with </w:t>
+        <w:t xml:space="preserve"> graph of log-log size by species</w:t>
+      </w:r>
+    </w:p>
+    <w:p>
+      <w:pPr>
+        <w:pStyle w:val="ListParagraph"/>
+        <w:numPr>
+          <w:ilvl w:val="1"/>
+          <w:numId w:val="2"/>
+        </w:numPr>
+      </w:pPr>
+      <w:r>
+        <w:t xml:space="preserve">size distributions of predators and prey </w:t>
+      </w:r>
+      <w:r>
+        <w:t xml:space="preserve">(by species for </w:t>
       </w:r>
       <w:proofErr w:type="spellStart"/>
       <w:r>
-        <w:t>ggeffects</w:t>
+        <w:t>preds</w:t>
       </w:r>
       <w:proofErr w:type="spellEnd"/>
       <w:r>
-        <w:t xml:space="preserve"> graph</w:t>
+        <w:t>?)</w:t>
       </w:r>
     </w:p>
     <w:p>
@@ -236,11 +260,29 @@
         </w:numPr>
       </w:pPr>
       <w:r>
-        <w:t>Figures: pretty RDA plus body size distribution of the predators from this environment</w:t>
-      </w:r>
-      <w:r>
-        <w:t xml:space="preserve">, </w:t>
-      </w:r>
+        <w:t xml:space="preserve">Figures: </w:t>
+      </w:r>
+    </w:p>
+    <w:p>
+      <w:pPr>
+        <w:pStyle w:val="ListParagraph"/>
+        <w:numPr>
+          <w:ilvl w:val="1"/>
+          <w:numId w:val="2"/>
+        </w:numPr>
+      </w:pPr>
+      <w:r>
+        <w:t>pretty RDA plus body size distribution of the predators from this environment</w:t>
+      </w:r>
+    </w:p>
+    <w:p>
+      <w:pPr>
+        <w:pStyle w:val="ListParagraph"/>
+        <w:numPr>
+          <w:ilvl w:val="1"/>
+          <w:numId w:val="2"/>
+        </w:numPr>
+      </w:pPr>
       <w:r>
         <w:t>Euler plot showing the amount of variation explained by each</w:t>
       </w:r>
@@ -360,7 +402,19 @@
         </w:numPr>
       </w:pPr>
       <w:r>
-        <w:t xml:space="preserve">Figures: matrices w/o </w:t>
+        <w:t xml:space="preserve">Figures: </w:t>
+      </w:r>
+    </w:p>
+    <w:p>
+      <w:pPr>
+        <w:pStyle w:val="ListParagraph"/>
+        <w:numPr>
+          <w:ilvl w:val="1"/>
+          <w:numId w:val="2"/>
+        </w:numPr>
+      </w:pPr>
+      <w:r>
+        <w:t xml:space="preserve">matrices w/o </w:t>
       </w:r>
       <w:proofErr w:type="spellStart"/>
       <w:r>
@@ -368,7 +422,42 @@
       </w:r>
       <w:proofErr w:type="spellEnd"/>
       <w:r>
-        <w:t xml:space="preserve"> plus example “food webs” with and without nested pattern</w:t>
+        <w:t xml:space="preserve"> </w:t>
+      </w:r>
+      <w:r>
+        <w:t>pattern</w:t>
+      </w:r>
+    </w:p>
+    <w:p>
+      <w:pPr>
+        <w:pStyle w:val="ListParagraph"/>
+        <w:numPr>
+          <w:ilvl w:val="1"/>
+          <w:numId w:val="2"/>
+        </w:numPr>
+      </w:pPr>
+      <w:r>
+        <w:t xml:space="preserve">species accumulations of prey </w:t>
+      </w:r>
+      <w:proofErr w:type="gramStart"/>
+      <w:r>
+        <w:t>reads</w:t>
+      </w:r>
+      <w:proofErr w:type="gramEnd"/>
+      <w:r>
+        <w:t xml:space="preserve"> in these predator species</w:t>
+      </w:r>
+    </w:p>
+    <w:p>
+      <w:pPr>
+        <w:pStyle w:val="ListParagraph"/>
+        <w:numPr>
+          <w:ilvl w:val="1"/>
+          <w:numId w:val="2"/>
+        </w:numPr>
+      </w:pPr>
+      <w:r>
+        <w:t>example “food webs” with and without nested pattern</w:t>
       </w:r>
     </w:p>
     <w:p>

</xml_diff>

<commit_message>
updated family id for Oonopidae predator species
</commit_message>
<xml_diff>
--- a/Drafts/outline_oct30.docx
+++ b/Drafts/outline_oct30.docx
@@ -305,6 +305,30 @@
       <w:proofErr w:type="spellEnd"/>
       <w:r>
         <w:t xml:space="preserve"> 2002, Rudolf et al. 2014</w:t>
+      </w:r>
+    </w:p>
+    <w:p>
+      <w:pPr>
+        <w:pStyle w:val="ListParagraph"/>
+        <w:numPr>
+          <w:ilvl w:val="0"/>
+          <w:numId w:val="2"/>
+        </w:numPr>
+      </w:pPr>
+      <w:r>
+        <w:t>Collinearity problem with size and PHH – still significant w/o PHH</w:t>
+      </w:r>
+    </w:p>
+    <w:p>
+      <w:pPr>
+        <w:pStyle w:val="ListParagraph"/>
+        <w:numPr>
+          <w:ilvl w:val="0"/>
+          <w:numId w:val="2"/>
+        </w:numPr>
+      </w:pPr>
+      <w:r>
+        <w:t>Kyle idea: within species z-score of body size as a predictor rather than raw body size</w:t>
       </w:r>
     </w:p>
     <w:p/>

</xml_diff>